<commit_message>
Fixed errors in b2-06-04 in biostats-2
</commit_message>
<xml_diff>
--- a/biostats-2/module06/images/difference-in-proportions.docx
+++ b/biostats-2/module06/images/difference-in-proportions.docx
@@ -130,6 +130,9 @@
     </w:p>
     <w:p>
       <w:r>
+        <w:rPr>
+          <w:noProof/>
+        </w:rPr>
         <w:drawing>
           <wp:inline distT="0" distB="0" distL="0" distR="0" wp14:anchorId="5B763AC5" wp14:editId="61B98662">
             <wp:extent cx="3295650" cy="1628775"/>
@@ -169,6 +172,9 @@
     </w:p>
     <w:p>
       <w:r>
+        <w:rPr>
+          <w:noProof/>
+        </w:rPr>
         <w:drawing>
           <wp:inline distT="0" distB="0" distL="0" distR="0" wp14:anchorId="28436038" wp14:editId="3BCF0DB3">
             <wp:extent cx="5495925" cy="2190750"/>
@@ -208,6 +214,9 @@
     </w:p>
     <w:p>
       <w:r>
+        <w:rPr>
+          <w:noProof/>
+        </w:rPr>
         <w:lastRenderedPageBreak/>
         <w:drawing>
           <wp:inline distT="0" distB="0" distL="0" distR="0" wp14:anchorId="4E44055F" wp14:editId="228EE841">
@@ -248,6 +257,9 @@
     </w:p>
     <w:p>
       <w:r>
+        <w:rPr>
+          <w:noProof/>
+        </w:rPr>
         <w:drawing>
           <wp:inline distT="0" distB="0" distL="0" distR="0" wp14:anchorId="57B19095" wp14:editId="520491AC">
             <wp:extent cx="3267075" cy="1628775"/>
@@ -287,6 +299,9 @@
     </w:p>
     <w:p>
       <w:r>
+        <w:rPr>
+          <w:noProof/>
+        </w:rPr>
         <w:drawing>
           <wp:inline distT="0" distB="0" distL="0" distR="0" wp14:anchorId="525AEBC9" wp14:editId="0514570A">
             <wp:extent cx="3743325" cy="1905000"/>
@@ -324,7 +339,45 @@
         </w:drawing>
       </w:r>
     </w:p>
-    <w:p/>
+    <w:p>
+      <w:r>
+        <w:drawing>
+          <wp:inline distT="0" distB="0" distL="0" distR="0" wp14:anchorId="1933D6FE" wp14:editId="74CB9A66">
+            <wp:extent cx="5143500" cy="1114425"/>
+            <wp:effectExtent l="0" t="0" r="0" b="9525"/>
+            <wp:docPr id="1124214213" name="Picture 1" descr="A table with numbers and a few words&#10;&#10;Description automatically generated with medium confidence"/>
+            <wp:cNvGraphicFramePr>
+              <a:graphicFrameLocks xmlns:a="http://schemas.openxmlformats.org/drawingml/2006/main" noChangeAspect="1"/>
+            </wp:cNvGraphicFramePr>
+            <a:graphic xmlns:a="http://schemas.openxmlformats.org/drawingml/2006/main">
+              <a:graphicData uri="http://schemas.openxmlformats.org/drawingml/2006/picture">
+                <pic:pic xmlns:pic="http://schemas.openxmlformats.org/drawingml/2006/picture">
+                  <pic:nvPicPr>
+                    <pic:cNvPr id="1124214213" name="Picture 1" descr="A table with numbers and a few words&#10;&#10;Description automatically generated with medium confidence"/>
+                    <pic:cNvPicPr/>
+                  </pic:nvPicPr>
+                  <pic:blipFill>
+                    <a:blip r:embed="rId12"/>
+                    <a:stretch>
+                      <a:fillRect/>
+                    </a:stretch>
+                  </pic:blipFill>
+                  <pic:spPr>
+                    <a:xfrm>
+                      <a:off x="0" y="0"/>
+                      <a:ext cx="5143500" cy="1114425"/>
+                    </a:xfrm>
+                    <a:prstGeom prst="rect">
+                      <a:avLst/>
+                    </a:prstGeom>
+                  </pic:spPr>
+                </pic:pic>
+              </a:graphicData>
+            </a:graphic>
+          </wp:inline>
+        </w:drawing>
+      </w:r>
+    </w:p>
     <w:sectPr>
       <w:pgSz w:w="12240" w:h="15840"/>
       <w:pgMar w:top="1440" w:right="1440" w:bottom="1440" w:left="1440" w:header="720" w:footer="720" w:gutter="0"/>

</xml_diff>

<commit_message>
Clean up week-06 in biostats-2
</commit_message>
<xml_diff>
--- a/biostats-2/module06/images/difference-in-proportions.docx
+++ b/biostats-2/module06/images/difference-in-proportions.docx
@@ -341,6 +341,9 @@
     </w:p>
     <w:p>
       <w:r>
+        <w:rPr>
+          <w:noProof/>
+        </w:rPr>
         <w:drawing>
           <wp:inline distT="0" distB="0" distL="0" distR="0" wp14:anchorId="1933D6FE" wp14:editId="74CB9A66">
             <wp:extent cx="5143500" cy="1114425"/>
@@ -366,6 +369,360 @@
                     <a:xfrm>
                       <a:off x="0" y="0"/>
                       <a:ext cx="5143500" cy="1114425"/>
+                    </a:xfrm>
+                    <a:prstGeom prst="rect">
+                      <a:avLst/>
+                    </a:prstGeom>
+                  </pic:spPr>
+                </pic:pic>
+              </a:graphicData>
+            </a:graphic>
+          </wp:inline>
+        </w:drawing>
+      </w:r>
+    </w:p>
+    <w:p>
+      <w:r>
+        <w:lastRenderedPageBreak/>
+        <w:drawing>
+          <wp:inline distT="0" distB="0" distL="0" distR="0" wp14:anchorId="7A5D9FC8" wp14:editId="74C7A5AD">
+            <wp:extent cx="3743325" cy="2114550"/>
+            <wp:effectExtent l="0" t="0" r="9525" b="0"/>
+            <wp:docPr id="577234651" name="Picture 1" descr="A screenshot of a data&#10;&#10;Description automatically generated"/>
+            <wp:cNvGraphicFramePr>
+              <a:graphicFrameLocks xmlns:a="http://schemas.openxmlformats.org/drawingml/2006/main" noChangeAspect="1"/>
+            </wp:cNvGraphicFramePr>
+            <a:graphic xmlns:a="http://schemas.openxmlformats.org/drawingml/2006/main">
+              <a:graphicData uri="http://schemas.openxmlformats.org/drawingml/2006/picture">
+                <pic:pic xmlns:pic="http://schemas.openxmlformats.org/drawingml/2006/picture">
+                  <pic:nvPicPr>
+                    <pic:cNvPr id="577234651" name="Picture 1" descr="A screenshot of a data&#10;&#10;Description automatically generated"/>
+                    <pic:cNvPicPr/>
+                  </pic:nvPicPr>
+                  <pic:blipFill>
+                    <a:blip r:embed="rId13"/>
+                    <a:stretch>
+                      <a:fillRect/>
+                    </a:stretch>
+                  </pic:blipFill>
+                  <pic:spPr>
+                    <a:xfrm>
+                      <a:off x="0" y="0"/>
+                      <a:ext cx="3743325" cy="2114550"/>
+                    </a:xfrm>
+                    <a:prstGeom prst="rect">
+                      <a:avLst/>
+                    </a:prstGeom>
+                  </pic:spPr>
+                </pic:pic>
+              </a:graphicData>
+            </a:graphic>
+          </wp:inline>
+        </w:drawing>
+      </w:r>
+    </w:p>
+    <w:p>
+      <w:r>
+        <w:drawing>
+          <wp:inline distT="0" distB="0" distL="0" distR="0" wp14:anchorId="7A97C7B7" wp14:editId="2BD5B390">
+            <wp:extent cx="3743325" cy="2114550"/>
+            <wp:effectExtent l="0" t="0" r="9525" b="0"/>
+            <wp:docPr id="1745162582" name="Picture 1" descr="A table with numbers and text&#10;&#10;Description automatically generated"/>
+            <wp:cNvGraphicFramePr>
+              <a:graphicFrameLocks xmlns:a="http://schemas.openxmlformats.org/drawingml/2006/main" noChangeAspect="1"/>
+            </wp:cNvGraphicFramePr>
+            <a:graphic xmlns:a="http://schemas.openxmlformats.org/drawingml/2006/main">
+              <a:graphicData uri="http://schemas.openxmlformats.org/drawingml/2006/picture">
+                <pic:pic xmlns:pic="http://schemas.openxmlformats.org/drawingml/2006/picture">
+                  <pic:nvPicPr>
+                    <pic:cNvPr id="1745162582" name="Picture 1" descr="A table with numbers and text&#10;&#10;Description automatically generated"/>
+                    <pic:cNvPicPr/>
+                  </pic:nvPicPr>
+                  <pic:blipFill>
+                    <a:blip r:embed="rId14"/>
+                    <a:stretch>
+                      <a:fillRect/>
+                    </a:stretch>
+                  </pic:blipFill>
+                  <pic:spPr>
+                    <a:xfrm>
+                      <a:off x="0" y="0"/>
+                      <a:ext cx="3743325" cy="2114550"/>
+                    </a:xfrm>
+                    <a:prstGeom prst="rect">
+                      <a:avLst/>
+                    </a:prstGeom>
+                  </pic:spPr>
+                </pic:pic>
+              </a:graphicData>
+            </a:graphic>
+          </wp:inline>
+        </w:drawing>
+      </w:r>
+    </w:p>
+    <w:p>
+      <w:r>
+        <w:drawing>
+          <wp:inline distT="0" distB="0" distL="0" distR="0" wp14:anchorId="54993431" wp14:editId="14742E12">
+            <wp:extent cx="3743325" cy="2114550"/>
+            <wp:effectExtent l="0" t="0" r="9525" b="0"/>
+            <wp:docPr id="263072741" name="Picture 1" descr="A table with numbers and a number of text&#10;&#10;Description automatically generated with medium confidence"/>
+            <wp:cNvGraphicFramePr>
+              <a:graphicFrameLocks xmlns:a="http://schemas.openxmlformats.org/drawingml/2006/main" noChangeAspect="1"/>
+            </wp:cNvGraphicFramePr>
+            <a:graphic xmlns:a="http://schemas.openxmlformats.org/drawingml/2006/main">
+              <a:graphicData uri="http://schemas.openxmlformats.org/drawingml/2006/picture">
+                <pic:pic xmlns:pic="http://schemas.openxmlformats.org/drawingml/2006/picture">
+                  <pic:nvPicPr>
+                    <pic:cNvPr id="263072741" name="Picture 1" descr="A table with numbers and a number of text&#10;&#10;Description automatically generated with medium confidence"/>
+                    <pic:cNvPicPr/>
+                  </pic:nvPicPr>
+                  <pic:blipFill>
+                    <a:blip r:embed="rId15"/>
+                    <a:stretch>
+                      <a:fillRect/>
+                    </a:stretch>
+                  </pic:blipFill>
+                  <pic:spPr>
+                    <a:xfrm>
+                      <a:off x="0" y="0"/>
+                      <a:ext cx="3743325" cy="2114550"/>
+                    </a:xfrm>
+                    <a:prstGeom prst="rect">
+                      <a:avLst/>
+                    </a:prstGeom>
+                  </pic:spPr>
+                </pic:pic>
+              </a:graphicData>
+            </a:graphic>
+          </wp:inline>
+        </w:drawing>
+      </w:r>
+    </w:p>
+    <w:p>
+      <w:r>
+        <w:lastRenderedPageBreak/>
+        <w:drawing>
+          <wp:inline distT="0" distB="0" distL="0" distR="0" wp14:anchorId="22F35D32" wp14:editId="486147EB">
+            <wp:extent cx="5943600" cy="2207895"/>
+            <wp:effectExtent l="0" t="0" r="0" b="1905"/>
+            <wp:docPr id="1798717454" name="Picture 1" descr="A table with numbers and a number of objects&#10;&#10;Description automatically generated with medium confidence"/>
+            <wp:cNvGraphicFramePr>
+              <a:graphicFrameLocks xmlns:a="http://schemas.openxmlformats.org/drawingml/2006/main" noChangeAspect="1"/>
+            </wp:cNvGraphicFramePr>
+            <a:graphic xmlns:a="http://schemas.openxmlformats.org/drawingml/2006/main">
+              <a:graphicData uri="http://schemas.openxmlformats.org/drawingml/2006/picture">
+                <pic:pic xmlns:pic="http://schemas.openxmlformats.org/drawingml/2006/picture">
+                  <pic:nvPicPr>
+                    <pic:cNvPr id="1798717454" name="Picture 1" descr="A table with numbers and a number of objects&#10;&#10;Description automatically generated with medium confidence"/>
+                    <pic:cNvPicPr/>
+                  </pic:nvPicPr>
+                  <pic:blipFill>
+                    <a:blip r:embed="rId16"/>
+                    <a:stretch>
+                      <a:fillRect/>
+                    </a:stretch>
+                  </pic:blipFill>
+                  <pic:spPr>
+                    <a:xfrm>
+                      <a:off x="0" y="0"/>
+                      <a:ext cx="5943600" cy="2207895"/>
+                    </a:xfrm>
+                    <a:prstGeom prst="rect">
+                      <a:avLst/>
+                    </a:prstGeom>
+                  </pic:spPr>
+                </pic:pic>
+              </a:graphicData>
+            </a:graphic>
+          </wp:inline>
+        </w:drawing>
+      </w:r>
+    </w:p>
+    <w:p>
+      <w:r>
+        <w:drawing>
+          <wp:inline distT="0" distB="0" distL="0" distR="0" wp14:anchorId="53D966EB" wp14:editId="564E30BE">
+            <wp:extent cx="4048125" cy="2447925"/>
+            <wp:effectExtent l="0" t="0" r="9525" b="9525"/>
+            <wp:docPr id="398611896" name="Picture 1" descr="A screenshot of a graph&#10;&#10;Description automatically generated"/>
+            <wp:cNvGraphicFramePr>
+              <a:graphicFrameLocks xmlns:a="http://schemas.openxmlformats.org/drawingml/2006/main" noChangeAspect="1"/>
+            </wp:cNvGraphicFramePr>
+            <a:graphic xmlns:a="http://schemas.openxmlformats.org/drawingml/2006/main">
+              <a:graphicData uri="http://schemas.openxmlformats.org/drawingml/2006/picture">
+                <pic:pic xmlns:pic="http://schemas.openxmlformats.org/drawingml/2006/picture">
+                  <pic:nvPicPr>
+                    <pic:cNvPr id="398611896" name="Picture 1" descr="A screenshot of a graph&#10;&#10;Description automatically generated"/>
+                    <pic:cNvPicPr/>
+                  </pic:nvPicPr>
+                  <pic:blipFill>
+                    <a:blip r:embed="rId17"/>
+                    <a:stretch>
+                      <a:fillRect/>
+                    </a:stretch>
+                  </pic:blipFill>
+                  <pic:spPr>
+                    <a:xfrm>
+                      <a:off x="0" y="0"/>
+                      <a:ext cx="4048125" cy="2447925"/>
+                    </a:xfrm>
+                    <a:prstGeom prst="rect">
+                      <a:avLst/>
+                    </a:prstGeom>
+                  </pic:spPr>
+                </pic:pic>
+              </a:graphicData>
+            </a:graphic>
+          </wp:inline>
+        </w:drawing>
+      </w:r>
+    </w:p>
+    <w:p>
+      <w:r>
+        <w:drawing>
+          <wp:inline distT="0" distB="0" distL="0" distR="0" wp14:anchorId="7D35CC65" wp14:editId="13EF2891">
+            <wp:extent cx="4048125" cy="2447925"/>
+            <wp:effectExtent l="0" t="0" r="9525" b="9525"/>
+            <wp:docPr id="432361751" name="Picture 1" descr="A screenshot of a graph&#10;&#10;Description automatically generated"/>
+            <wp:cNvGraphicFramePr>
+              <a:graphicFrameLocks xmlns:a="http://schemas.openxmlformats.org/drawingml/2006/main" noChangeAspect="1"/>
+            </wp:cNvGraphicFramePr>
+            <a:graphic xmlns:a="http://schemas.openxmlformats.org/drawingml/2006/main">
+              <a:graphicData uri="http://schemas.openxmlformats.org/drawingml/2006/picture">
+                <pic:pic xmlns:pic="http://schemas.openxmlformats.org/drawingml/2006/picture">
+                  <pic:nvPicPr>
+                    <pic:cNvPr id="432361751" name="Picture 1" descr="A screenshot of a graph&#10;&#10;Description automatically generated"/>
+                    <pic:cNvPicPr/>
+                  </pic:nvPicPr>
+                  <pic:blipFill>
+                    <a:blip r:embed="rId18"/>
+                    <a:stretch>
+                      <a:fillRect/>
+                    </a:stretch>
+                  </pic:blipFill>
+                  <pic:spPr>
+                    <a:xfrm>
+                      <a:off x="0" y="0"/>
+                      <a:ext cx="4048125" cy="2447925"/>
+                    </a:xfrm>
+                    <a:prstGeom prst="rect">
+                      <a:avLst/>
+                    </a:prstGeom>
+                  </pic:spPr>
+                </pic:pic>
+              </a:graphicData>
+            </a:graphic>
+          </wp:inline>
+        </w:drawing>
+      </w:r>
+    </w:p>
+    <w:p>
+      <w:r>
+        <w:lastRenderedPageBreak/>
+        <w:drawing>
+          <wp:inline distT="0" distB="0" distL="0" distR="0" wp14:anchorId="16810F06" wp14:editId="702A21EF">
+            <wp:extent cx="3028950" cy="1676400"/>
+            <wp:effectExtent l="0" t="0" r="0" b="0"/>
+            <wp:docPr id="954747135" name="Picture 1" descr="A screenshot of a cross-table&#10;&#10;Description automatically generated with medium confidence"/>
+            <wp:cNvGraphicFramePr>
+              <a:graphicFrameLocks xmlns:a="http://schemas.openxmlformats.org/drawingml/2006/main" noChangeAspect="1"/>
+            </wp:cNvGraphicFramePr>
+            <a:graphic xmlns:a="http://schemas.openxmlformats.org/drawingml/2006/main">
+              <a:graphicData uri="http://schemas.openxmlformats.org/drawingml/2006/picture">
+                <pic:pic xmlns:pic="http://schemas.openxmlformats.org/drawingml/2006/picture">
+                  <pic:nvPicPr>
+                    <pic:cNvPr id="954747135" name="Picture 1" descr="A screenshot of a cross-table&#10;&#10;Description automatically generated with medium confidence"/>
+                    <pic:cNvPicPr/>
+                  </pic:nvPicPr>
+                  <pic:blipFill>
+                    <a:blip r:embed="rId19"/>
+                    <a:stretch>
+                      <a:fillRect/>
+                    </a:stretch>
+                  </pic:blipFill>
+                  <pic:spPr>
+                    <a:xfrm>
+                      <a:off x="0" y="0"/>
+                      <a:ext cx="3028950" cy="1676400"/>
+                    </a:xfrm>
+                    <a:prstGeom prst="rect">
+                      <a:avLst/>
+                    </a:prstGeom>
+                  </pic:spPr>
+                </pic:pic>
+              </a:graphicData>
+            </a:graphic>
+          </wp:inline>
+        </w:drawing>
+      </w:r>
+    </w:p>
+    <w:p>
+      <w:r>
+        <w:drawing>
+          <wp:inline distT="0" distB="0" distL="0" distR="0" wp14:anchorId="5D155CA3" wp14:editId="178FC560">
+            <wp:extent cx="3028950" cy="1676400"/>
+            <wp:effectExtent l="0" t="0" r="0" b="0"/>
+            <wp:docPr id="380538551" name="Picture 1" descr="A screenshot of a graph&#10;&#10;Description automatically generated"/>
+            <wp:cNvGraphicFramePr>
+              <a:graphicFrameLocks xmlns:a="http://schemas.openxmlformats.org/drawingml/2006/main" noChangeAspect="1"/>
+            </wp:cNvGraphicFramePr>
+            <a:graphic xmlns:a="http://schemas.openxmlformats.org/drawingml/2006/main">
+              <a:graphicData uri="http://schemas.openxmlformats.org/drawingml/2006/picture">
+                <pic:pic xmlns:pic="http://schemas.openxmlformats.org/drawingml/2006/picture">
+                  <pic:nvPicPr>
+                    <pic:cNvPr id="380538551" name="Picture 1" descr="A screenshot of a graph&#10;&#10;Description automatically generated"/>
+                    <pic:cNvPicPr/>
+                  </pic:nvPicPr>
+                  <pic:blipFill>
+                    <a:blip r:embed="rId20"/>
+                    <a:stretch>
+                      <a:fillRect/>
+                    </a:stretch>
+                  </pic:blipFill>
+                  <pic:spPr>
+                    <a:xfrm>
+                      <a:off x="0" y="0"/>
+                      <a:ext cx="3028950" cy="1676400"/>
+                    </a:xfrm>
+                    <a:prstGeom prst="rect">
+                      <a:avLst/>
+                    </a:prstGeom>
+                  </pic:spPr>
+                </pic:pic>
+              </a:graphicData>
+            </a:graphic>
+          </wp:inline>
+        </w:drawing>
+      </w:r>
+    </w:p>
+    <w:p>
+      <w:r>
+        <w:drawing>
+          <wp:inline distT="0" distB="0" distL="0" distR="0" wp14:anchorId="1EA4F4BA" wp14:editId="394D588A">
+            <wp:extent cx="3028950" cy="1676400"/>
+            <wp:effectExtent l="0" t="0" r="0" b="0"/>
+            <wp:docPr id="1915856614" name="Picture 1" descr="A screenshot of a graph&#10;&#10;Description automatically generated"/>
+            <wp:cNvGraphicFramePr>
+              <a:graphicFrameLocks xmlns:a="http://schemas.openxmlformats.org/drawingml/2006/main" noChangeAspect="1"/>
+            </wp:cNvGraphicFramePr>
+            <a:graphic xmlns:a="http://schemas.openxmlformats.org/drawingml/2006/main">
+              <a:graphicData uri="http://schemas.openxmlformats.org/drawingml/2006/picture">
+                <pic:pic xmlns:pic="http://schemas.openxmlformats.org/drawingml/2006/picture">
+                  <pic:nvPicPr>
+                    <pic:cNvPr id="1915856614" name="Picture 1" descr="A screenshot of a graph&#10;&#10;Description automatically generated"/>
+                    <pic:cNvPicPr/>
+                  </pic:nvPicPr>
+                  <pic:blipFill>
+                    <a:blip r:embed="rId21"/>
+                    <a:stretch>
+                      <a:fillRect/>
+                    </a:stretch>
+                  </pic:blipFill>
+                  <pic:spPr>
+                    <a:xfrm>
+                      <a:off x="0" y="0"/>
+                      <a:ext cx="3028950" cy="1676400"/>
                     </a:xfrm>
                     <a:prstGeom prst="rect">
                       <a:avLst/>

</xml_diff>

<commit_message>
Added line graphs to week-06 in biostats-2
</commit_message>
<xml_diff>
--- a/biostats-2/module06/images/difference-in-proportions.docx
+++ b/biostats-2/module06/images/difference-in-proportions.docx
@@ -383,6 +383,9 @@
     </w:p>
     <w:p>
       <w:r>
+        <w:rPr>
+          <w:noProof/>
+        </w:rPr>
         <w:lastRenderedPageBreak/>
         <w:drawing>
           <wp:inline distT="0" distB="0" distL="0" distR="0" wp14:anchorId="7A5D9FC8" wp14:editId="74C7A5AD">
@@ -423,6 +426,9 @@
     </w:p>
     <w:p>
       <w:r>
+        <w:rPr>
+          <w:noProof/>
+        </w:rPr>
         <w:drawing>
           <wp:inline distT="0" distB="0" distL="0" distR="0" wp14:anchorId="7A97C7B7" wp14:editId="2BD5B390">
             <wp:extent cx="3743325" cy="2114550"/>
@@ -462,6 +468,9 @@
     </w:p>
     <w:p>
       <w:r>
+        <w:rPr>
+          <w:noProof/>
+        </w:rPr>
         <w:drawing>
           <wp:inline distT="0" distB="0" distL="0" distR="0" wp14:anchorId="54993431" wp14:editId="14742E12">
             <wp:extent cx="3743325" cy="2114550"/>
@@ -501,6 +510,9 @@
     </w:p>
     <w:p>
       <w:r>
+        <w:rPr>
+          <w:noProof/>
+        </w:rPr>
         <w:lastRenderedPageBreak/>
         <w:drawing>
           <wp:inline distT="0" distB="0" distL="0" distR="0" wp14:anchorId="22F35D32" wp14:editId="486147EB">
@@ -541,6 +553,9 @@
     </w:p>
     <w:p>
       <w:r>
+        <w:rPr>
+          <w:noProof/>
+        </w:rPr>
         <w:drawing>
           <wp:inline distT="0" distB="0" distL="0" distR="0" wp14:anchorId="53D966EB" wp14:editId="564E30BE">
             <wp:extent cx="4048125" cy="2447925"/>
@@ -580,6 +595,9 @@
     </w:p>
     <w:p>
       <w:r>
+        <w:rPr>
+          <w:noProof/>
+        </w:rPr>
         <w:drawing>
           <wp:inline distT="0" distB="0" distL="0" distR="0" wp14:anchorId="7D35CC65" wp14:editId="13EF2891">
             <wp:extent cx="4048125" cy="2447925"/>
@@ -619,6 +637,9 @@
     </w:p>
     <w:p>
       <w:r>
+        <w:rPr>
+          <w:noProof/>
+        </w:rPr>
         <w:lastRenderedPageBreak/>
         <w:drawing>
           <wp:inline distT="0" distB="0" distL="0" distR="0" wp14:anchorId="16810F06" wp14:editId="702A21EF">
@@ -659,6 +680,9 @@
     </w:p>
     <w:p>
       <w:r>
+        <w:rPr>
+          <w:noProof/>
+        </w:rPr>
         <w:drawing>
           <wp:inline distT="0" distB="0" distL="0" distR="0" wp14:anchorId="5D155CA3" wp14:editId="178FC560">
             <wp:extent cx="3028950" cy="1676400"/>
@@ -698,6 +722,9 @@
     </w:p>
     <w:p>
       <w:r>
+        <w:rPr>
+          <w:noProof/>
+        </w:rPr>
         <w:drawing>
           <wp:inline distT="0" distB="0" distL="0" distR="0" wp14:anchorId="1EA4F4BA" wp14:editId="394D588A">
             <wp:extent cx="3028950" cy="1676400"/>
@@ -735,6 +762,91 @@
         </w:drawing>
       </w:r>
     </w:p>
+    <w:p>
+      <w:r>
+        <w:br w:type="page"/>
+      </w:r>
+    </w:p>
+    <w:p>
+      <w:r>
+        <w:lastRenderedPageBreak/>
+        <w:drawing>
+          <wp:inline distT="0" distB="0" distL="0" distR="0" wp14:anchorId="2047236B" wp14:editId="382275D0">
+            <wp:extent cx="5943600" cy="3783330"/>
+            <wp:effectExtent l="0" t="0" r="0" b="7620"/>
+            <wp:docPr id="1087582134" name="Picture 1" descr="A graph drawn by a passenger class&#10;&#10;Description automatically generated"/>
+            <wp:cNvGraphicFramePr>
+              <a:graphicFrameLocks xmlns:a="http://schemas.openxmlformats.org/drawingml/2006/main" noChangeAspect="1"/>
+            </wp:cNvGraphicFramePr>
+            <a:graphic xmlns:a="http://schemas.openxmlformats.org/drawingml/2006/main">
+              <a:graphicData uri="http://schemas.openxmlformats.org/drawingml/2006/picture">
+                <pic:pic xmlns:pic="http://schemas.openxmlformats.org/drawingml/2006/picture">
+                  <pic:nvPicPr>
+                    <pic:cNvPr id="1087582134" name="Picture 1" descr="A graph drawn by a passenger class&#10;&#10;Description automatically generated"/>
+                    <pic:cNvPicPr/>
+                  </pic:nvPicPr>
+                  <pic:blipFill>
+                    <a:blip r:embed="rId22"/>
+                    <a:stretch>
+                      <a:fillRect/>
+                    </a:stretch>
+                  </pic:blipFill>
+                  <pic:spPr>
+                    <a:xfrm>
+                      <a:off x="0" y="0"/>
+                      <a:ext cx="5943600" cy="3783330"/>
+                    </a:xfrm>
+                    <a:prstGeom prst="rect">
+                      <a:avLst/>
+                    </a:prstGeom>
+                  </pic:spPr>
+                </pic:pic>
+              </a:graphicData>
+            </a:graphic>
+          </wp:inline>
+        </w:drawing>
+      </w:r>
+    </w:p>
+    <w:p>
+      <w:r>
+        <w:drawing>
+          <wp:inline distT="0" distB="0" distL="0" distR="0" wp14:anchorId="23C5F71A" wp14:editId="1E65F55F">
+            <wp:extent cx="5943600" cy="3783330"/>
+            <wp:effectExtent l="0" t="0" r="0" b="7620"/>
+            <wp:docPr id="1427493187" name="Picture 1" descr="A graph drawn on a graph&#10;&#10;Description automatically generated"/>
+            <wp:cNvGraphicFramePr>
+              <a:graphicFrameLocks xmlns:a="http://schemas.openxmlformats.org/drawingml/2006/main" noChangeAspect="1"/>
+            </wp:cNvGraphicFramePr>
+            <a:graphic xmlns:a="http://schemas.openxmlformats.org/drawingml/2006/main">
+              <a:graphicData uri="http://schemas.openxmlformats.org/drawingml/2006/picture">
+                <pic:pic xmlns:pic="http://schemas.openxmlformats.org/drawingml/2006/picture">
+                  <pic:nvPicPr>
+                    <pic:cNvPr id="1427493187" name="Picture 1" descr="A graph drawn on a graph&#10;&#10;Description automatically generated"/>
+                    <pic:cNvPicPr/>
+                  </pic:nvPicPr>
+                  <pic:blipFill>
+                    <a:blip r:embed="rId23"/>
+                    <a:stretch>
+                      <a:fillRect/>
+                    </a:stretch>
+                  </pic:blipFill>
+                  <pic:spPr>
+                    <a:xfrm>
+                      <a:off x="0" y="0"/>
+                      <a:ext cx="5943600" cy="3783330"/>
+                    </a:xfrm>
+                    <a:prstGeom prst="rect">
+                      <a:avLst/>
+                    </a:prstGeom>
+                  </pic:spPr>
+                </pic:pic>
+              </a:graphicData>
+            </a:graphic>
+          </wp:inline>
+        </w:drawing>
+      </w:r>
+    </w:p>
+    <w:p/>
     <w:sectPr>
       <w:pgSz w:w="12240" w:h="15840"/>
       <w:pgMar w:top="1440" w:right="1440" w:bottom="1440" w:left="1440" w:header="720" w:footer="720" w:gutter="0"/>

</xml_diff>

<commit_message>
Added part 7 to week-06 in biostats-2
</commit_message>
<xml_diff>
--- a/biostats-2/module06/images/difference-in-proportions.docx
+++ b/biostats-2/module06/images/difference-in-proportions.docx
@@ -769,6 +769,9 @@
     </w:p>
     <w:p>
       <w:r>
+        <w:rPr>
+          <w:noProof/>
+        </w:rPr>
         <w:lastRenderedPageBreak/>
         <w:drawing>
           <wp:inline distT="0" distB="0" distL="0" distR="0" wp14:anchorId="2047236B" wp14:editId="382275D0">
@@ -809,6 +812,9 @@
     </w:p>
     <w:p>
       <w:r>
+        <w:rPr>
+          <w:noProof/>
+        </w:rPr>
         <w:drawing>
           <wp:inline distT="0" distB="0" distL="0" distR="0" wp14:anchorId="23C5F71A" wp14:editId="1E65F55F">
             <wp:extent cx="5943600" cy="3783330"/>
@@ -846,7 +852,163 @@
         </w:drawing>
       </w:r>
     </w:p>
-    <w:p/>
+    <w:p>
+      <w:r>
+        <w:lastRenderedPageBreak/>
+        <w:drawing>
+          <wp:inline distT="0" distB="0" distL="0" distR="0" wp14:anchorId="0D1BBD63" wp14:editId="7C3D3968">
+            <wp:extent cx="4610100" cy="1819275"/>
+            <wp:effectExtent l="0" t="0" r="0" b="9525"/>
+            <wp:docPr id="1223290426" name="Picture 1" descr="A screenshot of a screen&#10;&#10;Description automatically generated"/>
+            <wp:cNvGraphicFramePr>
+              <a:graphicFrameLocks xmlns:a="http://schemas.openxmlformats.org/drawingml/2006/main" noChangeAspect="1"/>
+            </wp:cNvGraphicFramePr>
+            <a:graphic xmlns:a="http://schemas.openxmlformats.org/drawingml/2006/main">
+              <a:graphicData uri="http://schemas.openxmlformats.org/drawingml/2006/picture">
+                <pic:pic xmlns:pic="http://schemas.openxmlformats.org/drawingml/2006/picture">
+                  <pic:nvPicPr>
+                    <pic:cNvPr id="1223290426" name="Picture 1" descr="A screenshot of a screen&#10;&#10;Description automatically generated"/>
+                    <pic:cNvPicPr/>
+                  </pic:nvPicPr>
+                  <pic:blipFill>
+                    <a:blip r:embed="rId24"/>
+                    <a:stretch>
+                      <a:fillRect/>
+                    </a:stretch>
+                  </pic:blipFill>
+                  <pic:spPr>
+                    <a:xfrm>
+                      <a:off x="0" y="0"/>
+                      <a:ext cx="4610100" cy="1819275"/>
+                    </a:xfrm>
+                    <a:prstGeom prst="rect">
+                      <a:avLst/>
+                    </a:prstGeom>
+                  </pic:spPr>
+                </pic:pic>
+              </a:graphicData>
+            </a:graphic>
+          </wp:inline>
+        </w:drawing>
+      </w:r>
+    </w:p>
+    <w:p>
+      <w:r>
+        <w:drawing>
+          <wp:inline distT="0" distB="0" distL="0" distR="0" wp14:anchorId="3AF56183" wp14:editId="323D9F5F">
+            <wp:extent cx="5943600" cy="2100580"/>
+            <wp:effectExtent l="0" t="0" r="0" b="0"/>
+            <wp:docPr id="1672222353" name="Picture 1" descr="A screenshot of a computer program&#10;&#10;Description automatically generated"/>
+            <wp:cNvGraphicFramePr>
+              <a:graphicFrameLocks xmlns:a="http://schemas.openxmlformats.org/drawingml/2006/main" noChangeAspect="1"/>
+            </wp:cNvGraphicFramePr>
+            <a:graphic xmlns:a="http://schemas.openxmlformats.org/drawingml/2006/main">
+              <a:graphicData uri="http://schemas.openxmlformats.org/drawingml/2006/picture">
+                <pic:pic xmlns:pic="http://schemas.openxmlformats.org/drawingml/2006/picture">
+                  <pic:nvPicPr>
+                    <pic:cNvPr id="1672222353" name="Picture 1" descr="A screenshot of a computer program&#10;&#10;Description automatically generated"/>
+                    <pic:cNvPicPr/>
+                  </pic:nvPicPr>
+                  <pic:blipFill>
+                    <a:blip r:embed="rId25"/>
+                    <a:stretch>
+                      <a:fillRect/>
+                    </a:stretch>
+                  </pic:blipFill>
+                  <pic:spPr>
+                    <a:xfrm>
+                      <a:off x="0" y="0"/>
+                      <a:ext cx="5943600" cy="2100580"/>
+                    </a:xfrm>
+                    <a:prstGeom prst="rect">
+                      <a:avLst/>
+                    </a:prstGeom>
+                  </pic:spPr>
+                </pic:pic>
+              </a:graphicData>
+            </a:graphic>
+          </wp:inline>
+        </w:drawing>
+      </w:r>
+    </w:p>
+    <w:p>
+      <w:r>
+        <w:drawing>
+          <wp:inline distT="0" distB="0" distL="0" distR="0" wp14:anchorId="5D85411C" wp14:editId="78F7DA3E">
+            <wp:extent cx="5943600" cy="1226185"/>
+            <wp:effectExtent l="0" t="0" r="0" b="0"/>
+            <wp:docPr id="292584036" name="Picture 1" descr="A table with numbers and letters&#10;&#10;Description automatically generated"/>
+            <wp:cNvGraphicFramePr>
+              <a:graphicFrameLocks xmlns:a="http://schemas.openxmlformats.org/drawingml/2006/main" noChangeAspect="1"/>
+            </wp:cNvGraphicFramePr>
+            <a:graphic xmlns:a="http://schemas.openxmlformats.org/drawingml/2006/main">
+              <a:graphicData uri="http://schemas.openxmlformats.org/drawingml/2006/picture">
+                <pic:pic xmlns:pic="http://schemas.openxmlformats.org/drawingml/2006/picture">
+                  <pic:nvPicPr>
+                    <pic:cNvPr id="292584036" name="Picture 1" descr="A table with numbers and letters&#10;&#10;Description automatically generated"/>
+                    <pic:cNvPicPr/>
+                  </pic:nvPicPr>
+                  <pic:blipFill>
+                    <a:blip r:embed="rId26"/>
+                    <a:stretch>
+                      <a:fillRect/>
+                    </a:stretch>
+                  </pic:blipFill>
+                  <pic:spPr>
+                    <a:xfrm>
+                      <a:off x="0" y="0"/>
+                      <a:ext cx="5943600" cy="1226185"/>
+                    </a:xfrm>
+                    <a:prstGeom prst="rect">
+                      <a:avLst/>
+                    </a:prstGeom>
+                  </pic:spPr>
+                </pic:pic>
+              </a:graphicData>
+            </a:graphic>
+          </wp:inline>
+        </w:drawing>
+      </w:r>
+    </w:p>
+    <w:p>
+      <w:r>
+        <w:drawing>
+          <wp:inline distT="0" distB="0" distL="0" distR="0" wp14:anchorId="3953F686" wp14:editId="6B197DAE">
+            <wp:extent cx="5943600" cy="1411605"/>
+            <wp:effectExtent l="0" t="0" r="0" b="0"/>
+            <wp:docPr id="1848422579" name="Picture 1" descr="A table with numbers and text&#10;&#10;Description automatically generated"/>
+            <wp:cNvGraphicFramePr>
+              <a:graphicFrameLocks xmlns:a="http://schemas.openxmlformats.org/drawingml/2006/main" noChangeAspect="1"/>
+            </wp:cNvGraphicFramePr>
+            <a:graphic xmlns:a="http://schemas.openxmlformats.org/drawingml/2006/main">
+              <a:graphicData uri="http://schemas.openxmlformats.org/drawingml/2006/picture">
+                <pic:pic xmlns:pic="http://schemas.openxmlformats.org/drawingml/2006/picture">
+                  <pic:nvPicPr>
+                    <pic:cNvPr id="1848422579" name="Picture 1" descr="A table with numbers and text&#10;&#10;Description automatically generated"/>
+                    <pic:cNvPicPr/>
+                  </pic:nvPicPr>
+                  <pic:blipFill>
+                    <a:blip r:embed="rId27"/>
+                    <a:stretch>
+                      <a:fillRect/>
+                    </a:stretch>
+                  </pic:blipFill>
+                  <pic:spPr>
+                    <a:xfrm>
+                      <a:off x="0" y="0"/>
+                      <a:ext cx="5943600" cy="1411605"/>
+                    </a:xfrm>
+                    <a:prstGeom prst="rect">
+                      <a:avLst/>
+                    </a:prstGeom>
+                  </pic:spPr>
+                </pic:pic>
+              </a:graphicData>
+            </a:graphic>
+          </wp:inline>
+        </w:drawing>
+      </w:r>
+    </w:p>
     <w:sectPr>
       <w:pgSz w:w="12240" w:h="15840"/>
       <w:pgMar w:top="1440" w:right="1440" w:bottom="1440" w:left="1440" w:header="720" w:footer="720" w:gutter="0"/>

</xml_diff>

<commit_message>
Added graphs to week-06 of biostatistics-2
</commit_message>
<xml_diff>
--- a/biostats-2/module06/images/difference-in-proportions.docx
+++ b/biostats-2/module06/images/difference-in-proportions.docx
@@ -854,6 +854,9 @@
     </w:p>
     <w:p>
       <w:r>
+        <w:rPr>
+          <w:noProof/>
+        </w:rPr>
         <w:lastRenderedPageBreak/>
         <w:drawing>
           <wp:inline distT="0" distB="0" distL="0" distR="0" wp14:anchorId="0D1BBD63" wp14:editId="7C3D3968">
@@ -894,6 +897,9 @@
     </w:p>
     <w:p>
       <w:r>
+        <w:rPr>
+          <w:noProof/>
+        </w:rPr>
         <w:drawing>
           <wp:inline distT="0" distB="0" distL="0" distR="0" wp14:anchorId="3AF56183" wp14:editId="323D9F5F">
             <wp:extent cx="5943600" cy="2100580"/>
@@ -933,6 +939,9 @@
     </w:p>
     <w:p>
       <w:r>
+        <w:rPr>
+          <w:noProof/>
+        </w:rPr>
         <w:drawing>
           <wp:inline distT="0" distB="0" distL="0" distR="0" wp14:anchorId="5D85411C" wp14:editId="78F7DA3E">
             <wp:extent cx="5943600" cy="1226185"/>
@@ -972,6 +981,9 @@
     </w:p>
     <w:p>
       <w:r>
+        <w:rPr>
+          <w:noProof/>
+        </w:rPr>
         <w:drawing>
           <wp:inline distT="0" distB="0" distL="0" distR="0" wp14:anchorId="3953F686" wp14:editId="6B197DAE">
             <wp:extent cx="5943600" cy="1411605"/>
@@ -997,6 +1009,398 @@
                     <a:xfrm>
                       <a:off x="0" y="0"/>
                       <a:ext cx="5943600" cy="1411605"/>
+                    </a:xfrm>
+                    <a:prstGeom prst="rect">
+                      <a:avLst/>
+                    </a:prstGeom>
+                  </pic:spPr>
+                </pic:pic>
+              </a:graphicData>
+            </a:graphic>
+          </wp:inline>
+        </w:drawing>
+      </w:r>
+    </w:p>
+    <w:p>
+      <w:r>
+        <w:drawing>
+          <wp:inline distT="0" distB="0" distL="0" distR="0" wp14:anchorId="179D914A" wp14:editId="12DB9449">
+            <wp:extent cx="2609850" cy="733425"/>
+            <wp:effectExtent l="0" t="0" r="0" b="9525"/>
+            <wp:docPr id="786542664" name="Picture 1" descr="A close-up of a number&#10;&#10;Description automatically generated"/>
+            <wp:cNvGraphicFramePr>
+              <a:graphicFrameLocks xmlns:a="http://schemas.openxmlformats.org/drawingml/2006/main" noChangeAspect="1"/>
+            </wp:cNvGraphicFramePr>
+            <a:graphic xmlns:a="http://schemas.openxmlformats.org/drawingml/2006/main">
+              <a:graphicData uri="http://schemas.openxmlformats.org/drawingml/2006/picture">
+                <pic:pic xmlns:pic="http://schemas.openxmlformats.org/drawingml/2006/picture">
+                  <pic:nvPicPr>
+                    <pic:cNvPr id="786542664" name="Picture 1" descr="A close-up of a number&#10;&#10;Description automatically generated"/>
+                    <pic:cNvPicPr/>
+                  </pic:nvPicPr>
+                  <pic:blipFill>
+                    <a:blip r:embed="rId28"/>
+                    <a:stretch>
+                      <a:fillRect/>
+                    </a:stretch>
+                  </pic:blipFill>
+                  <pic:spPr>
+                    <a:xfrm>
+                      <a:off x="0" y="0"/>
+                      <a:ext cx="2609850" cy="733425"/>
+                    </a:xfrm>
+                    <a:prstGeom prst="rect">
+                      <a:avLst/>
+                    </a:prstGeom>
+                  </pic:spPr>
+                </pic:pic>
+              </a:graphicData>
+            </a:graphic>
+          </wp:inline>
+        </w:drawing>
+      </w:r>
+    </w:p>
+    <w:p>
+      <w:r>
+        <w:lastRenderedPageBreak/>
+        <w:drawing>
+          <wp:inline distT="0" distB="0" distL="0" distR="0" wp14:anchorId="77A6441C" wp14:editId="408FE507">
+            <wp:extent cx="5419725" cy="2762250"/>
+            <wp:effectExtent l="0" t="0" r="9525" b="0"/>
+            <wp:docPr id="1773596686" name="Picture 1" descr="A table with numbers and text&#10;&#10;Description automatically generated"/>
+            <wp:cNvGraphicFramePr>
+              <a:graphicFrameLocks xmlns:a="http://schemas.openxmlformats.org/drawingml/2006/main" noChangeAspect="1"/>
+            </wp:cNvGraphicFramePr>
+            <a:graphic xmlns:a="http://schemas.openxmlformats.org/drawingml/2006/main">
+              <a:graphicData uri="http://schemas.openxmlformats.org/drawingml/2006/picture">
+                <pic:pic xmlns:pic="http://schemas.openxmlformats.org/drawingml/2006/picture">
+                  <pic:nvPicPr>
+                    <pic:cNvPr id="1773596686" name="Picture 1" descr="A table with numbers and text&#10;&#10;Description automatically generated"/>
+                    <pic:cNvPicPr/>
+                  </pic:nvPicPr>
+                  <pic:blipFill>
+                    <a:blip r:embed="rId29"/>
+                    <a:stretch>
+                      <a:fillRect/>
+                    </a:stretch>
+                  </pic:blipFill>
+                  <pic:spPr>
+                    <a:xfrm>
+                      <a:off x="0" y="0"/>
+                      <a:ext cx="5419725" cy="2762250"/>
+                    </a:xfrm>
+                    <a:prstGeom prst="rect">
+                      <a:avLst/>
+                    </a:prstGeom>
+                  </pic:spPr>
+                </pic:pic>
+              </a:graphicData>
+            </a:graphic>
+          </wp:inline>
+        </w:drawing>
+      </w:r>
+    </w:p>
+    <w:p>
+      <w:r>
+        <w:drawing>
+          <wp:inline distT="0" distB="0" distL="0" distR="0" wp14:anchorId="09D8B678" wp14:editId="20DE5ED6">
+            <wp:extent cx="5943600" cy="3783330"/>
+            <wp:effectExtent l="0" t="0" r="0" b="7620"/>
+            <wp:docPr id="764741150" name="Picture 1" descr="A graph of age in years&#10;&#10;Description automatically generated"/>
+            <wp:cNvGraphicFramePr>
+              <a:graphicFrameLocks xmlns:a="http://schemas.openxmlformats.org/drawingml/2006/main" noChangeAspect="1"/>
+            </wp:cNvGraphicFramePr>
+            <a:graphic xmlns:a="http://schemas.openxmlformats.org/drawingml/2006/main">
+              <a:graphicData uri="http://schemas.openxmlformats.org/drawingml/2006/picture">
+                <pic:pic xmlns:pic="http://schemas.openxmlformats.org/drawingml/2006/picture">
+                  <pic:nvPicPr>
+                    <pic:cNvPr id="764741150" name="Picture 1" descr="A graph of age in years&#10;&#10;Description automatically generated"/>
+                    <pic:cNvPicPr/>
+                  </pic:nvPicPr>
+                  <pic:blipFill>
+                    <a:blip r:embed="rId30"/>
+                    <a:stretch>
+                      <a:fillRect/>
+                    </a:stretch>
+                  </pic:blipFill>
+                  <pic:spPr>
+                    <a:xfrm>
+                      <a:off x="0" y="0"/>
+                      <a:ext cx="5943600" cy="3783330"/>
+                    </a:xfrm>
+                    <a:prstGeom prst="rect">
+                      <a:avLst/>
+                    </a:prstGeom>
+                  </pic:spPr>
+                </pic:pic>
+              </a:graphicData>
+            </a:graphic>
+          </wp:inline>
+        </w:drawing>
+      </w:r>
+    </w:p>
+    <w:p>
+      <w:r>
+        <w:lastRenderedPageBreak/>
+        <w:drawing>
+          <wp:inline distT="0" distB="0" distL="0" distR="0" wp14:anchorId="744AE81B" wp14:editId="3B0CDF8C">
+            <wp:extent cx="5943600" cy="3783330"/>
+            <wp:effectExtent l="0" t="0" r="0" b="7620"/>
+            <wp:docPr id="282680035" name="Picture 1" descr="A graph of a number of people&#10;&#10;Description automatically generated"/>
+            <wp:cNvGraphicFramePr>
+              <a:graphicFrameLocks xmlns:a="http://schemas.openxmlformats.org/drawingml/2006/main" noChangeAspect="1"/>
+            </wp:cNvGraphicFramePr>
+            <a:graphic xmlns:a="http://schemas.openxmlformats.org/drawingml/2006/main">
+              <a:graphicData uri="http://schemas.openxmlformats.org/drawingml/2006/picture">
+                <pic:pic xmlns:pic="http://schemas.openxmlformats.org/drawingml/2006/picture">
+                  <pic:nvPicPr>
+                    <pic:cNvPr id="282680035" name="Picture 1" descr="A graph of a number of people&#10;&#10;Description automatically generated"/>
+                    <pic:cNvPicPr/>
+                  </pic:nvPicPr>
+                  <pic:blipFill>
+                    <a:blip r:embed="rId31"/>
+                    <a:stretch>
+                      <a:fillRect/>
+                    </a:stretch>
+                  </pic:blipFill>
+                  <pic:spPr>
+                    <a:xfrm>
+                      <a:off x="0" y="0"/>
+                      <a:ext cx="5943600" cy="3783330"/>
+                    </a:xfrm>
+                    <a:prstGeom prst="rect">
+                      <a:avLst/>
+                    </a:prstGeom>
+                  </pic:spPr>
+                </pic:pic>
+              </a:graphicData>
+            </a:graphic>
+          </wp:inline>
+        </w:drawing>
+      </w:r>
+      <w:r>
+        <w:drawing>
+          <wp:inline distT="0" distB="0" distL="0" distR="0" wp14:anchorId="4057DFDF" wp14:editId="05C666C0">
+            <wp:extent cx="5943600" cy="2183130"/>
+            <wp:effectExtent l="0" t="0" r="0" b="7620"/>
+            <wp:docPr id="1889477717" name="Picture 1" descr="A table with numbers and a number on it&#10;&#10;Description automatically generated"/>
+            <wp:cNvGraphicFramePr>
+              <a:graphicFrameLocks xmlns:a="http://schemas.openxmlformats.org/drawingml/2006/main" noChangeAspect="1"/>
+            </wp:cNvGraphicFramePr>
+            <a:graphic xmlns:a="http://schemas.openxmlformats.org/drawingml/2006/main">
+              <a:graphicData uri="http://schemas.openxmlformats.org/drawingml/2006/picture">
+                <pic:pic xmlns:pic="http://schemas.openxmlformats.org/drawingml/2006/picture">
+                  <pic:nvPicPr>
+                    <pic:cNvPr id="1889477717" name="Picture 1" descr="A table with numbers and a number on it&#10;&#10;Description automatically generated"/>
+                    <pic:cNvPicPr/>
+                  </pic:nvPicPr>
+                  <pic:blipFill>
+                    <a:blip r:embed="rId32"/>
+                    <a:stretch>
+                      <a:fillRect/>
+                    </a:stretch>
+                  </pic:blipFill>
+                  <pic:spPr>
+                    <a:xfrm>
+                      <a:off x="0" y="0"/>
+                      <a:ext cx="5943600" cy="2183130"/>
+                    </a:xfrm>
+                    <a:prstGeom prst="rect">
+                      <a:avLst/>
+                    </a:prstGeom>
+                  </pic:spPr>
+                </pic:pic>
+              </a:graphicData>
+            </a:graphic>
+          </wp:inline>
+        </w:drawing>
+      </w:r>
+    </w:p>
+    <w:p>
+      <w:r>
+        <w:drawing>
+          <wp:inline distT="0" distB="0" distL="0" distR="0" wp14:anchorId="75AD25A6" wp14:editId="0E8A4DEA">
+            <wp:extent cx="3390900" cy="1219200"/>
+            <wp:effectExtent l="0" t="0" r="0" b="0"/>
+            <wp:docPr id="149664994" name="Picture 1" descr="A screenshot of a report&#10;&#10;Description automatically generated"/>
+            <wp:cNvGraphicFramePr>
+              <a:graphicFrameLocks xmlns:a="http://schemas.openxmlformats.org/drawingml/2006/main" noChangeAspect="1"/>
+            </wp:cNvGraphicFramePr>
+            <a:graphic xmlns:a="http://schemas.openxmlformats.org/drawingml/2006/main">
+              <a:graphicData uri="http://schemas.openxmlformats.org/drawingml/2006/picture">
+                <pic:pic xmlns:pic="http://schemas.openxmlformats.org/drawingml/2006/picture">
+                  <pic:nvPicPr>
+                    <pic:cNvPr id="149664994" name="Picture 1" descr="A screenshot of a report&#10;&#10;Description automatically generated"/>
+                    <pic:cNvPicPr/>
+                  </pic:nvPicPr>
+                  <pic:blipFill>
+                    <a:blip r:embed="rId33"/>
+                    <a:stretch>
+                      <a:fillRect/>
+                    </a:stretch>
+                  </pic:blipFill>
+                  <pic:spPr>
+                    <a:xfrm>
+                      <a:off x="0" y="0"/>
+                      <a:ext cx="3390900" cy="1219200"/>
+                    </a:xfrm>
+                    <a:prstGeom prst="rect">
+                      <a:avLst/>
+                    </a:prstGeom>
+                  </pic:spPr>
+                </pic:pic>
+              </a:graphicData>
+            </a:graphic>
+          </wp:inline>
+        </w:drawing>
+      </w:r>
+    </w:p>
+    <w:p>
+      <w:r>
+        <w:lastRenderedPageBreak/>
+        <w:drawing>
+          <wp:inline distT="0" distB="0" distL="0" distR="0" wp14:anchorId="1F330684" wp14:editId="038DB2A6">
+            <wp:extent cx="5210175" cy="1676400"/>
+            <wp:effectExtent l="0" t="0" r="9525" b="0"/>
+            <wp:docPr id="1923685873" name="Picture 1" descr="A screenshot of a computer&#10;&#10;Description automatically generated"/>
+            <wp:cNvGraphicFramePr>
+              <a:graphicFrameLocks xmlns:a="http://schemas.openxmlformats.org/drawingml/2006/main" noChangeAspect="1"/>
+            </wp:cNvGraphicFramePr>
+            <a:graphic xmlns:a="http://schemas.openxmlformats.org/drawingml/2006/main">
+              <a:graphicData uri="http://schemas.openxmlformats.org/drawingml/2006/picture">
+                <pic:pic xmlns:pic="http://schemas.openxmlformats.org/drawingml/2006/picture">
+                  <pic:nvPicPr>
+                    <pic:cNvPr id="1923685873" name="Picture 1" descr="A screenshot of a computer&#10;&#10;Description automatically generated"/>
+                    <pic:cNvPicPr/>
+                  </pic:nvPicPr>
+                  <pic:blipFill>
+                    <a:blip r:embed="rId34"/>
+                    <a:stretch>
+                      <a:fillRect/>
+                    </a:stretch>
+                  </pic:blipFill>
+                  <pic:spPr>
+                    <a:xfrm>
+                      <a:off x="0" y="0"/>
+                      <a:ext cx="5210175" cy="1676400"/>
+                    </a:xfrm>
+                    <a:prstGeom prst="rect">
+                      <a:avLst/>
+                    </a:prstGeom>
+                  </pic:spPr>
+                </pic:pic>
+              </a:graphicData>
+            </a:graphic>
+          </wp:inline>
+        </w:drawing>
+      </w:r>
+    </w:p>
+    <w:p>
+      <w:r>
+        <w:drawing>
+          <wp:inline distT="0" distB="0" distL="0" distR="0" wp14:anchorId="66573CC8" wp14:editId="3BC3C16A">
+            <wp:extent cx="4133850" cy="1247775"/>
+            <wp:effectExtent l="0" t="0" r="0" b="9525"/>
+            <wp:docPr id="889634744" name="Picture 1" descr="A table with numbers and text&#10;&#10;Description automatically generated"/>
+            <wp:cNvGraphicFramePr>
+              <a:graphicFrameLocks xmlns:a="http://schemas.openxmlformats.org/drawingml/2006/main" noChangeAspect="1"/>
+            </wp:cNvGraphicFramePr>
+            <a:graphic xmlns:a="http://schemas.openxmlformats.org/drawingml/2006/main">
+              <a:graphicData uri="http://schemas.openxmlformats.org/drawingml/2006/picture">
+                <pic:pic xmlns:pic="http://schemas.openxmlformats.org/drawingml/2006/picture">
+                  <pic:nvPicPr>
+                    <pic:cNvPr id="889634744" name="Picture 1" descr="A table with numbers and text&#10;&#10;Description automatically generated"/>
+                    <pic:cNvPicPr/>
+                  </pic:nvPicPr>
+                  <pic:blipFill>
+                    <a:blip r:embed="rId35"/>
+                    <a:stretch>
+                      <a:fillRect/>
+                    </a:stretch>
+                  </pic:blipFill>
+                  <pic:spPr>
+                    <a:xfrm>
+                      <a:off x="0" y="0"/>
+                      <a:ext cx="4133850" cy="1247775"/>
+                    </a:xfrm>
+                    <a:prstGeom prst="rect">
+                      <a:avLst/>
+                    </a:prstGeom>
+                  </pic:spPr>
+                </pic:pic>
+              </a:graphicData>
+            </a:graphic>
+          </wp:inline>
+        </w:drawing>
+      </w:r>
+    </w:p>
+    <w:p>
+      <w:r>
+        <w:drawing>
+          <wp:inline distT="0" distB="0" distL="0" distR="0" wp14:anchorId="179821B3" wp14:editId="42517EB5">
+            <wp:extent cx="3790950" cy="3009900"/>
+            <wp:effectExtent l="0" t="0" r="0" b="0"/>
+            <wp:docPr id="1243632094" name="Picture 1" descr="A screenshot of a report&#10;&#10;Description automatically generated"/>
+            <wp:cNvGraphicFramePr>
+              <a:graphicFrameLocks xmlns:a="http://schemas.openxmlformats.org/drawingml/2006/main" noChangeAspect="1"/>
+            </wp:cNvGraphicFramePr>
+            <a:graphic xmlns:a="http://schemas.openxmlformats.org/drawingml/2006/main">
+              <a:graphicData uri="http://schemas.openxmlformats.org/drawingml/2006/picture">
+                <pic:pic xmlns:pic="http://schemas.openxmlformats.org/drawingml/2006/picture">
+                  <pic:nvPicPr>
+                    <pic:cNvPr id="1243632094" name="Picture 1" descr="A screenshot of a report&#10;&#10;Description automatically generated"/>
+                    <pic:cNvPicPr/>
+                  </pic:nvPicPr>
+                  <pic:blipFill>
+                    <a:blip r:embed="rId36"/>
+                    <a:stretch>
+                      <a:fillRect/>
+                    </a:stretch>
+                  </pic:blipFill>
+                  <pic:spPr>
+                    <a:xfrm>
+                      <a:off x="0" y="0"/>
+                      <a:ext cx="3790950" cy="3009900"/>
+                    </a:xfrm>
+                    <a:prstGeom prst="rect">
+                      <a:avLst/>
+                    </a:prstGeom>
+                  </pic:spPr>
+                </pic:pic>
+              </a:graphicData>
+            </a:graphic>
+          </wp:inline>
+        </w:drawing>
+      </w:r>
+    </w:p>
+    <w:p>
+      <w:r>
+        <w:lastRenderedPageBreak/>
+        <w:drawing>
+          <wp:inline distT="0" distB="0" distL="0" distR="0" wp14:anchorId="608A83AE" wp14:editId="3CEA9BE1">
+            <wp:extent cx="3790950" cy="3009900"/>
+            <wp:effectExtent l="0" t="0" r="0" b="0"/>
+            <wp:docPr id="1058685187" name="Picture 1" descr="A screenshot of a report&#10;&#10;Description automatically generated"/>
+            <wp:cNvGraphicFramePr>
+              <a:graphicFrameLocks xmlns:a="http://schemas.openxmlformats.org/drawingml/2006/main" noChangeAspect="1"/>
+            </wp:cNvGraphicFramePr>
+            <a:graphic xmlns:a="http://schemas.openxmlformats.org/drawingml/2006/main">
+              <a:graphicData uri="http://schemas.openxmlformats.org/drawingml/2006/picture">
+                <pic:pic xmlns:pic="http://schemas.openxmlformats.org/drawingml/2006/picture">
+                  <pic:nvPicPr>
+                    <pic:cNvPr id="1058685187" name="Picture 1" descr="A screenshot of a report&#10;&#10;Description automatically generated"/>
+                    <pic:cNvPicPr/>
+                  </pic:nvPicPr>
+                  <pic:blipFill>
+                    <a:blip r:embed="rId37"/>
+                    <a:stretch>
+                      <a:fillRect/>
+                    </a:stretch>
+                  </pic:blipFill>
+                  <pic:spPr>
+                    <a:xfrm>
+                      <a:off x="0" y="0"/>
+                      <a:ext cx="3790950" cy="3009900"/>
                     </a:xfrm>
                     <a:prstGeom prst="rect">
                       <a:avLst/>

</xml_diff>